<commit_message>
Analysis Report Student#1 D01 Final OK!
</commit_message>
<xml_diff>
--- a/reports/Individual/D01/Student #1/Analysis Report D01 Student#1 - josrojrom1.docx
+++ b/reports/Individual/D01/Student #1/Analysis Report D01 Student#1 - josrojrom1.docx
@@ -103,7 +103,7 @@
             <wp:extent cx="1112520" cy="1112520"/>
             <wp:effectExtent b="0" l="0" r="0" t="0"/>
             <wp:wrapTopAndBottom distB="0" distT="0"/>
-            <wp:docPr descr="http://recursoshumanos.us.es/images/marca-dos-tintas_300.gif" id="5" name="image1.gif"/>
+            <wp:docPr descr="http://recursoshumanos.us.es/images/marca-dos-tintas_300.gif" id="6" name="image1.gif"/>
             <a:graphic>
               <a:graphicData uri="http://schemas.openxmlformats.org/drawingml/2006/picture">
                 <pic:pic>
@@ -880,7 +880,7 @@
         </w:trPr>
         <w:tc>
           <w:tcPr>
-            <w:shd w:fill="auto" w:val="clear"/>
+            <w:shd w:fill="a4c2f4" w:val="clear"/>
             <w:tcMar>
               <w:top w:w="100.0" w:type="dxa"/>
               <w:left w:w="100.0" w:type="dxa"/>
@@ -924,7 +924,7 @@
         </w:tc>
         <w:tc>
           <w:tcPr>
-            <w:shd w:fill="auto" w:val="clear"/>
+            <w:shd w:fill="a4c2f4" w:val="clear"/>
             <w:tcMar>
               <w:top w:w="100.0" w:type="dxa"/>
               <w:left w:w="100.0" w:type="dxa"/>
@@ -968,7 +968,7 @@
         </w:tc>
         <w:tc>
           <w:tcPr>
-            <w:shd w:fill="auto" w:val="clear"/>
+            <w:shd w:fill="a4c2f4" w:val="clear"/>
             <w:tcMar>
               <w:top w:w="100.0" w:type="dxa"/>
               <w:left w:w="100.0" w:type="dxa"/>
@@ -1018,7 +1018,7 @@
         </w:trPr>
         <w:tc>
           <w:tcPr>
-            <w:shd w:fill="auto" w:val="clear"/>
+            <w:shd w:fill="efefef" w:val="clear"/>
             <w:tcMar>
               <w:top w:w="100.0" w:type="dxa"/>
               <w:left w:w="100.0" w:type="dxa"/>
@@ -1055,7 +1055,7 @@
         </w:tc>
         <w:tc>
           <w:tcPr>
-            <w:shd w:fill="auto" w:val="clear"/>
+            <w:shd w:fill="efefef" w:val="clear"/>
             <w:tcMar>
               <w:top w:w="100.0" w:type="dxa"/>
               <w:left w:w="100.0" w:type="dxa"/>
@@ -1135,7 +1135,7 @@
         </w:trPr>
         <w:tc>
           <w:tcPr>
-            <w:shd w:fill="auto" w:val="clear"/>
+            <w:shd w:fill="efefef" w:val="clear"/>
             <w:tcMar>
               <w:top w:w="100.0" w:type="dxa"/>
               <w:left w:w="100.0" w:type="dxa"/>
@@ -1172,7 +1172,7 @@
         </w:tc>
         <w:tc>
           <w:tcPr>
-            <w:shd w:fill="auto" w:val="clear"/>
+            <w:shd w:fill="efefef" w:val="clear"/>
             <w:tcMar>
               <w:top w:w="100.0" w:type="dxa"/>
               <w:left w:w="100.0" w:type="dxa"/>
@@ -1252,7 +1252,7 @@
         </w:trPr>
         <w:tc>
           <w:tcPr>
-            <w:shd w:fill="auto" w:val="clear"/>
+            <w:shd w:fill="efefef" w:val="clear"/>
             <w:tcMar>
               <w:top w:w="100.0" w:type="dxa"/>
               <w:left w:w="100.0" w:type="dxa"/>
@@ -1289,7 +1289,7 @@
         </w:tc>
         <w:tc>
           <w:tcPr>
-            <w:shd w:fill="auto" w:val="clear"/>
+            <w:shd w:fill="efefef" w:val="clear"/>
             <w:tcMar>
               <w:top w:w="100.0" w:type="dxa"/>
               <w:left w:w="100.0" w:type="dxa"/>
@@ -1466,11 +1466,6 @@
         </w:rPr>
         <w:t xml:space="preserve">En blanco intencionadamente.</w:t>
       </w:r>
-      <w:r>
-        <w:rPr>
-          <w:rtl w:val="0"/>
-        </w:rPr>
-      </w:r>
     </w:p>
     <w:p>
       <w:pPr>
@@ -2207,6 +2202,155 @@
       <w:sz w:val="52"/>
       <w:szCs w:val="52"/>
     </w:rPr>
+  </w:style>
+  <w:style w:type="paragraph" w:styleId="Normal" w:default="1">
+    <w:name w:val="normal"/>
+  </w:style>
+  <w:style w:type="table" w:styleId="TableNormal" w:default="1">
+    <w:name w:val="Table Normal"/>
+  </w:style>
+  <w:style w:type="paragraph" w:styleId="Heading1">
+    <w:name w:val="heading 1"/>
+    <w:basedOn w:val="Normal"/>
+    <w:next w:val="Normal"/>
+    <w:pPr>
+      <w:keepNext w:val="1"/>
+      <w:keepLines w:val="1"/>
+      <w:pageBreakBefore w:val="0"/>
+      <w:spacing w:after="120" w:before="400" w:lineRule="auto"/>
+    </w:pPr>
+    <w:rPr>
+      <w:sz w:val="40"/>
+      <w:szCs w:val="40"/>
+    </w:rPr>
+  </w:style>
+  <w:style w:type="paragraph" w:styleId="Heading2">
+    <w:name w:val="heading 2"/>
+    <w:basedOn w:val="Normal"/>
+    <w:next w:val="Normal"/>
+    <w:pPr>
+      <w:keepNext w:val="1"/>
+      <w:keepLines w:val="1"/>
+      <w:pageBreakBefore w:val="0"/>
+      <w:spacing w:after="120" w:before="360" w:lineRule="auto"/>
+    </w:pPr>
+    <w:rPr>
+      <w:b w:val="0"/>
+      <w:sz w:val="32"/>
+      <w:szCs w:val="32"/>
+    </w:rPr>
+  </w:style>
+  <w:style w:type="paragraph" w:styleId="Heading3">
+    <w:name w:val="heading 3"/>
+    <w:basedOn w:val="Normal"/>
+    <w:next w:val="Normal"/>
+    <w:pPr>
+      <w:keepNext w:val="1"/>
+      <w:keepLines w:val="1"/>
+      <w:pageBreakBefore w:val="0"/>
+      <w:spacing w:after="80" w:before="320" w:lineRule="auto"/>
+    </w:pPr>
+    <w:rPr>
+      <w:b w:val="0"/>
+      <w:color w:val="434343"/>
+      <w:sz w:val="28"/>
+      <w:szCs w:val="28"/>
+    </w:rPr>
+  </w:style>
+  <w:style w:type="paragraph" w:styleId="Heading4">
+    <w:name w:val="heading 4"/>
+    <w:basedOn w:val="Normal"/>
+    <w:next w:val="Normal"/>
+    <w:pPr>
+      <w:keepNext w:val="1"/>
+      <w:keepLines w:val="1"/>
+      <w:pageBreakBefore w:val="0"/>
+      <w:spacing w:after="80" w:before="280" w:lineRule="auto"/>
+    </w:pPr>
+    <w:rPr>
+      <w:color w:val="666666"/>
+      <w:sz w:val="24"/>
+      <w:szCs w:val="24"/>
+    </w:rPr>
+  </w:style>
+  <w:style w:type="paragraph" w:styleId="Heading5">
+    <w:name w:val="heading 5"/>
+    <w:basedOn w:val="Normal"/>
+    <w:next w:val="Normal"/>
+    <w:pPr>
+      <w:keepNext w:val="1"/>
+      <w:keepLines w:val="1"/>
+      <w:pageBreakBefore w:val="0"/>
+      <w:spacing w:after="80" w:before="240" w:lineRule="auto"/>
+    </w:pPr>
+    <w:rPr>
+      <w:color w:val="666666"/>
+      <w:sz w:val="22"/>
+      <w:szCs w:val="22"/>
+    </w:rPr>
+  </w:style>
+  <w:style w:type="paragraph" w:styleId="Heading6">
+    <w:name w:val="heading 6"/>
+    <w:basedOn w:val="Normal"/>
+    <w:next w:val="Normal"/>
+    <w:pPr>
+      <w:keepNext w:val="1"/>
+      <w:keepLines w:val="1"/>
+      <w:pageBreakBefore w:val="0"/>
+      <w:spacing w:after="80" w:before="240" w:lineRule="auto"/>
+    </w:pPr>
+    <w:rPr>
+      <w:i w:val="1"/>
+      <w:color w:val="666666"/>
+      <w:sz w:val="22"/>
+      <w:szCs w:val="22"/>
+    </w:rPr>
+  </w:style>
+  <w:style w:type="paragraph" w:styleId="Title">
+    <w:name w:val="Title"/>
+    <w:basedOn w:val="Normal"/>
+    <w:next w:val="Normal"/>
+    <w:pPr>
+      <w:keepNext w:val="1"/>
+      <w:keepLines w:val="1"/>
+      <w:pageBreakBefore w:val="0"/>
+      <w:spacing w:after="60" w:before="0" w:lineRule="auto"/>
+    </w:pPr>
+    <w:rPr>
+      <w:sz w:val="52"/>
+      <w:szCs w:val="52"/>
+    </w:rPr>
+  </w:style>
+  <w:style w:type="paragraph" w:styleId="Subtitle">
+    <w:name w:val="Subtitle"/>
+    <w:basedOn w:val="Normal"/>
+    <w:next w:val="Normal"/>
+    <w:pPr>
+      <w:keepNext w:val="1"/>
+      <w:keepLines w:val="1"/>
+      <w:pageBreakBefore w:val="0"/>
+      <w:spacing w:after="320" w:before="0" w:lineRule="auto"/>
+    </w:pPr>
+    <w:rPr>
+      <w:rFonts w:ascii="Arial" w:cs="Arial" w:eastAsia="Arial" w:hAnsi="Arial"/>
+      <w:i w:val="0"/>
+      <w:color w:val="666666"/>
+      <w:sz w:val="30"/>
+      <w:szCs w:val="30"/>
+    </w:rPr>
+  </w:style>
+  <w:style w:type="table" w:styleId="Table1">
+    <w:basedOn w:val="TableNormal"/>
+    <w:tblPr>
+      <w:tblStyleRowBandSize w:val="1"/>
+      <w:tblStyleColBandSize w:val="1"/>
+      <w:tblCellMar>
+        <w:top w:w="100.0" w:type="dxa"/>
+        <w:left w:w="100.0" w:type="dxa"/>
+        <w:bottom w:w="100.0" w:type="dxa"/>
+        <w:right w:w="100.0" w:type="dxa"/>
+      </w:tblCellMar>
+    </w:tblPr>
   </w:style>
   <w:style w:type="paragraph" w:styleId="Subtitle">
     <w:name w:val="Subtitle"/>
@@ -2688,7 +2832,7 @@
 
 <file path=customXML/item1.xml><?xml version="1.0" encoding="utf-8"?>
 <go:gDocsCustomXmlDataStorage xmlns:go="http://customooxmlschemas.google.com/" xmlns:r="http://schemas.openxmlformats.org/officeDocument/2006/relationships" uri="GoogleDocsCustomDataVersion2">
-  <go:docsCustomData xmlns:go="http://customooxmlschemas.google.com/" roundtripDataSignature="AMtx7mhw9HRRBF68L/cqsEprHknBUQH9fA==">CgMxLjAyCGguZ2pkZ3hzMgloLjMwajB6bGwyCWguMWZvYjl0ZTIJaC4zem55c2g3MgloLjJldDkycDAyCWguM2R5NnZrbTgAciExMXRabnRpMjNzUE13d2RRTFlwdFVPR3lhak9YdUlKRGE=</go:docsCustomData>
+  <go:docsCustomData xmlns:go="http://customooxmlschemas.google.com/" roundtripDataSignature="AMtx7migDlNKt70WxkkNSYKx0v7O6yDsjQ==">CgMxLjAyCGguZ2pkZ3hzMgloLjMwajB6bGwyCWguMWZvYjl0ZTIJaC4zem55c2g3MgloLjJldDkycDAyCWguM2R5NnZrbTgAciExczB1MUZIN21VZXV4ZjRCcnNEajMzZlotRXhMS2RRS18=</go:docsCustomData>
 </go:gDocsCustomXmlDataStorage>
 </file>
 

</xml_diff>